<commit_message>
se actualiza plantilla y se agrega función para convertir a PDF
</commit_message>
<xml_diff>
--- a/templates/plantilla.docx
+++ b/templates/plantilla.docx
@@ -1296,40 +1296,6 @@
           </w:tcPr>
           <w:p>
             <w:pPr>
-              <w:jc w:val="center"/>
-              <w:rPr>
-                <w:rFonts w:ascii="Garet" w:eastAsia="Times New Roman" w:hAnsi="Garet" w:cs="Times New Roman"/>
-                <w:sz w:val="20"/>
-                <w:szCs w:val="20"/>
-                <w:lang w:eastAsia="es-MX"/>
-              </w:rPr>
-            </w:pPr>
-          </w:p>
-          <w:p>
-            <w:pPr>
-              <w:jc w:val="center"/>
-              <w:rPr>
-                <w:rFonts w:ascii="Garet" w:eastAsia="Times New Roman" w:hAnsi="Garet" w:cs="Times New Roman"/>
-                <w:sz w:val="20"/>
-                <w:szCs w:val="20"/>
-                <w:lang w:eastAsia="es-MX"/>
-              </w:rPr>
-            </w:pPr>
-          </w:p>
-          <w:p>
-            <w:pPr>
-              <w:jc w:val="center"/>
-              <w:rPr>
-                <w:rFonts w:ascii="Garet" w:eastAsia="Times New Roman" w:hAnsi="Garet" w:cs="Times New Roman"/>
-                <w:sz w:val="20"/>
-                <w:szCs w:val="20"/>
-                <w:lang w:eastAsia="es-MX"/>
-              </w:rPr>
-            </w:pPr>
-          </w:p>
-          <w:p>
-            <w:pPr>
-              <w:jc w:val="center"/>
               <w:rPr>
                 <w:rFonts w:ascii="Garet" w:eastAsia="Times New Roman" w:hAnsi="Garet" w:cs="Times New Roman"/>
                 <w:sz w:val="20"/>

</xml_diff>